<commit_message>
Update final report/Tuft Viz final report.docx
</commit_message>
<xml_diff>
--- a/final report/Tuft Viz final report.docx
+++ b/final report/Tuft Viz final report.docx
@@ -39,25 +39,7 @@
           <w:sz w:val="32"/>
           <w:szCs w:val="32"/>
         </w:rPr>
-        <w:t>Abstra</w:t>
-      </w:r>
-      <w:r>
-        <w:rPr>
-          <w:b/>
-          <w:bCs/>
-          <w:sz w:val="32"/>
-          <w:szCs w:val="32"/>
-        </w:rPr>
-        <w:t>c</w:t>
-      </w:r>
-      <w:r>
-        <w:rPr>
-          <w:b/>
-          <w:bCs/>
-          <w:sz w:val="32"/>
-          <w:szCs w:val="32"/>
-        </w:rPr>
-        <w:t>t</w:t>
+        <w:t>Abstract</w:t>
       </w:r>
     </w:p>
     <w:p>
@@ -121,23 +103,133 @@
           <w:sz w:val="28"/>
           <w:szCs w:val="28"/>
         </w:rPr>
-        <w:t xml:space="preserve"> understand the flow of the wind over the wing, we can conclude how good the flow is by the orientation of every tuft over the wing. An attached flow is when the tufts turns to the direction of the wind, while when the tuft takes other </w:t>
-      </w:r>
-      <w:proofErr w:type="gramStart"/>
-      <w:r>
-        <w:rPr>
-          <w:sz w:val="28"/>
-          <w:szCs w:val="28"/>
-        </w:rPr>
-        <w:t>direction</w:t>
-      </w:r>
-      <w:proofErr w:type="gramEnd"/>
-      <w:r>
-        <w:rPr>
-          <w:sz w:val="28"/>
-          <w:szCs w:val="28"/>
-        </w:rPr>
-        <w:t xml:space="preserve"> or a group of tufts looks disordered then that’s implies of un attached flow.</w:t>
+        <w:t xml:space="preserve"> understand the flow of the wind over the wing, we can conclude how good the flow is </w:t>
+      </w:r>
+      <w:r>
+        <w:rPr>
+          <w:sz w:val="28"/>
+          <w:szCs w:val="28"/>
+        </w:rPr>
+        <w:t xml:space="preserve">at any time, </w:t>
+      </w:r>
+      <w:r>
+        <w:rPr>
+          <w:sz w:val="28"/>
+          <w:szCs w:val="28"/>
+        </w:rPr>
+        <w:t xml:space="preserve">by </w:t>
+      </w:r>
+      <w:r>
+        <w:rPr>
+          <w:sz w:val="28"/>
+          <w:szCs w:val="28"/>
+        </w:rPr>
+        <w:t xml:space="preserve">observing </w:t>
+      </w:r>
+      <w:r>
+        <w:rPr>
+          <w:sz w:val="28"/>
+          <w:szCs w:val="28"/>
+        </w:rPr>
+        <w:t xml:space="preserve">the orientation of every tuft over the wing. An attached flow is when the tufts </w:t>
+      </w:r>
+      <w:r>
+        <w:rPr>
+          <w:sz w:val="28"/>
+          <w:szCs w:val="28"/>
+        </w:rPr>
+        <w:t>points</w:t>
+      </w:r>
+      <w:r>
+        <w:rPr>
+          <w:sz w:val="28"/>
+          <w:szCs w:val="28"/>
+        </w:rPr>
+        <w:t xml:space="preserve"> to the direction of the wind,</w:t>
+      </w:r>
+      <w:r>
+        <w:rPr>
+          <w:sz w:val="28"/>
+          <w:szCs w:val="28"/>
+        </w:rPr>
+        <w:t xml:space="preserve"> and to the whole length it is as straight as possible.</w:t>
+      </w:r>
+      <w:r>
+        <w:rPr>
+          <w:sz w:val="28"/>
+          <w:szCs w:val="28"/>
+        </w:rPr>
+        <w:t xml:space="preserve"> </w:t>
+      </w:r>
+      <w:r>
+        <w:rPr>
+          <w:sz w:val="28"/>
+          <w:szCs w:val="28"/>
+        </w:rPr>
+        <w:t>W</w:t>
+      </w:r>
+      <w:r>
+        <w:rPr>
+          <w:sz w:val="28"/>
+          <w:szCs w:val="28"/>
+        </w:rPr>
+        <w:t>hile when</w:t>
+      </w:r>
+      <w:r>
+        <w:rPr>
+          <w:sz w:val="28"/>
+          <w:szCs w:val="28"/>
+        </w:rPr>
+        <w:t xml:space="preserve"> </w:t>
+      </w:r>
+      <w:r>
+        <w:rPr>
+          <w:sz w:val="28"/>
+          <w:szCs w:val="28"/>
+        </w:rPr>
+        <w:t>tuft</w:t>
+      </w:r>
+      <w:r>
+        <w:rPr>
+          <w:sz w:val="28"/>
+          <w:szCs w:val="28"/>
+        </w:rPr>
+        <w:t>s that</w:t>
+      </w:r>
+      <w:r>
+        <w:rPr>
+          <w:sz w:val="28"/>
+          <w:szCs w:val="28"/>
+        </w:rPr>
+        <w:t xml:space="preserve"> </w:t>
+      </w:r>
+      <w:r>
+        <w:rPr>
+          <w:sz w:val="28"/>
+          <w:szCs w:val="28"/>
+        </w:rPr>
+        <w:t>point to</w:t>
+      </w:r>
+      <w:r>
+        <w:rPr>
+          <w:sz w:val="28"/>
+          <w:szCs w:val="28"/>
+        </w:rPr>
+        <w:t xml:space="preserve"> other direction or a group of tufts looks disordered implies of un attached flow</w:t>
+      </w:r>
+      <w:r>
+        <w:rPr>
+          <w:sz w:val="28"/>
+          <w:szCs w:val="28"/>
+        </w:rPr>
+        <w:t xml:space="preserve"> (at that area)</w:t>
+      </w:r>
+      <w:r>
+        <w:rPr>
+          <w:sz w:val="28"/>
+          <w:szCs w:val="28"/>
+        </w:rPr>
+        <w:t>.</w:t>
       </w:r>
     </w:p>
     <w:p>
@@ -146,28 +238,105 @@
         <w:rPr>
           <w:sz w:val="28"/>
           <w:szCs w:val="28"/>
-        </w:rPr>
-      </w:pPr>
-      <w:r>
-        <w:rPr>
-          <w:sz w:val="28"/>
-          <w:szCs w:val="28"/>
-        </w:rPr>
-        <w:t xml:space="preserve">Our goal is to take </w:t>
-      </w:r>
-      <w:r>
-        <w:rPr>
-          <w:sz w:val="28"/>
-          <w:szCs w:val="28"/>
-        </w:rPr>
-        <w:t>frames</w:t>
-      </w:r>
-      <w:r>
-        <w:rPr>
-          <w:sz w:val="28"/>
-          <w:szCs w:val="28"/>
-        </w:rPr>
-        <w:t xml:space="preserve"> of tufts over a wing and analyze the overall flow over the wing in time. Analyze where was the attached flow on the surface of the wind.</w:t>
+          <w:highlight w:val="yellow"/>
+        </w:rPr>
+      </w:pPr>
+      <w:r>
+        <w:rPr>
+          <w:sz w:val="28"/>
+          <w:szCs w:val="28"/>
+          <w:highlight w:val="yellow"/>
+        </w:rPr>
+        <w:t>(picture of ordered-attached flow)</w:t>
+      </w:r>
+    </w:p>
+    <w:p>
+      <w:pPr>
+        <w:pStyle w:val="NoSpacing"/>
+        <w:rPr>
+          <w:sz w:val="28"/>
+          <w:szCs w:val="28"/>
+        </w:rPr>
+      </w:pPr>
+      <w:r>
+        <w:rPr>
+          <w:sz w:val="28"/>
+          <w:szCs w:val="28"/>
+          <w:highlight w:val="yellow"/>
+        </w:rPr>
+        <w:t>(picture of disordered-unattached flow)</w:t>
+      </w:r>
+    </w:p>
+    <w:p>
+      <w:pPr>
+        <w:pStyle w:val="NoSpacing"/>
+        <w:rPr>
+          <w:sz w:val="28"/>
+          <w:szCs w:val="28"/>
+        </w:rPr>
+      </w:pPr>
+      <w:r>
+        <w:rPr>
+          <w:sz w:val="28"/>
+          <w:szCs w:val="28"/>
+        </w:rPr>
+        <w:t>Our goal is to take frames of tufts over a wing</w:t>
+      </w:r>
+      <w:r>
+        <w:rPr>
+          <w:sz w:val="28"/>
+          <w:szCs w:val="28"/>
+        </w:rPr>
+        <w:t xml:space="preserve"> during the operation of a wind tunnel</w:t>
+      </w:r>
+      <w:r>
+        <w:rPr>
+          <w:sz w:val="28"/>
+          <w:szCs w:val="28"/>
+        </w:rPr>
+        <w:t xml:space="preserve"> and analyze the overall flow over the wing </w:t>
+      </w:r>
+      <w:r>
+        <w:rPr>
+          <w:sz w:val="28"/>
+          <w:szCs w:val="28"/>
+        </w:rPr>
+        <w:t>over</w:t>
+      </w:r>
+      <w:r>
+        <w:rPr>
+          <w:sz w:val="28"/>
+          <w:szCs w:val="28"/>
+        </w:rPr>
+        <w:t xml:space="preserve"> time. Analyze the</w:t>
+      </w:r>
+      <w:r>
+        <w:rPr>
+          <w:sz w:val="28"/>
+          <w:szCs w:val="28"/>
+        </w:rPr>
+        <w:t xml:space="preserve"> area of</w:t>
+      </w:r>
+      <w:r>
+        <w:rPr>
+          <w:sz w:val="28"/>
+          <w:szCs w:val="28"/>
+        </w:rPr>
+        <w:t xml:space="preserve"> attached flow </w:t>
+      </w:r>
+      <w:r>
+        <w:rPr>
+          <w:sz w:val="28"/>
+          <w:szCs w:val="28"/>
+        </w:rPr>
+        <w:t>over</w:t>
+      </w:r>
+      <w:r>
+        <w:rPr>
+          <w:sz w:val="28"/>
+          <w:szCs w:val="28"/>
+        </w:rPr>
+        <w:t xml:space="preserve"> the surface of the wind.</w:t>
       </w:r>
     </w:p>
     <w:p>
@@ -255,14 +424,7 @@
           <w:sz w:val="28"/>
           <w:szCs w:val="28"/>
         </w:rPr>
-        <w:t xml:space="preserve">the </w:t>
-      </w:r>
-      <w:r>
-        <w:rPr>
-          <w:sz w:val="28"/>
-          <w:szCs w:val="28"/>
-        </w:rPr>
-        <w:t xml:space="preserve"> </w:t>
+        <w:t xml:space="preserve">the  </w:t>
       </w:r>
       <w:r>
         <w:rPr>
@@ -474,38 +636,234 @@
           <w:sz w:val="28"/>
           <w:szCs w:val="28"/>
         </w:rPr>
-        <w:t>Those features will be the key to consider our tagging of every tuft and understand whether it is attached or not to the general stream of the wind.</w:t>
-      </w:r>
-    </w:p>
-    <w:p>
-      <w:pPr>
-        <w:rPr>
-          <w:sz w:val="28"/>
-          <w:szCs w:val="28"/>
-        </w:rPr>
-      </w:pPr>
-      <w:r>
-        <w:rPr>
-          <w:sz w:val="28"/>
-          <w:szCs w:val="28"/>
-        </w:rPr>
         <w:lastRenderedPageBreak/>
-        <w:t>We will use about 150 frames each consist of about 90 tufts with 3 kind of tags: attached tuft, cross wind (when part of a group that directed to the same direction but is different from the wind angle) or unattached tuft.</w:t>
-      </w:r>
-    </w:p>
-    <w:p>
-      <w:pPr>
-        <w:rPr>
-          <w:sz w:val="28"/>
-          <w:szCs w:val="28"/>
-        </w:rPr>
-      </w:pPr>
-      <w:r>
-        <w:rPr>
-          <w:sz w:val="28"/>
-          <w:szCs w:val="28"/>
-        </w:rPr>
-        <w:t xml:space="preserve">The features extracted by running a segmentation on the frame and analyze it’s results into those features by measuring distances from center mass of each tuft to </w:t>
+        <w:t xml:space="preserve">Those features will be the key to consider our tagging of every tuft </w:t>
+      </w:r>
+      <w:r>
+        <w:rPr>
+          <w:sz w:val="28"/>
+          <w:szCs w:val="28"/>
+        </w:rPr>
+        <w:t xml:space="preserve">separately </w:t>
+      </w:r>
+      <w:r>
+        <w:rPr>
+          <w:sz w:val="28"/>
+          <w:szCs w:val="28"/>
+        </w:rPr>
+        <w:t>and understand whether it is attached</w:t>
+      </w:r>
+      <w:r>
+        <w:rPr>
+          <w:sz w:val="28"/>
+          <w:szCs w:val="28"/>
+        </w:rPr>
+        <w:t xml:space="preserve"> (considering </w:t>
+      </w:r>
+      <w:proofErr w:type="spellStart"/>
+      <w:r>
+        <w:rPr>
+          <w:sz w:val="28"/>
+          <w:szCs w:val="28"/>
+        </w:rPr>
+        <w:t>it’s</w:t>
+      </w:r>
+      <w:proofErr w:type="spellEnd"/>
+      <w:r>
+        <w:rPr>
+          <w:sz w:val="28"/>
+          <w:szCs w:val="28"/>
+        </w:rPr>
+        <w:t xml:space="preserve"> surrounding)</w:t>
+      </w:r>
+      <w:r>
+        <w:rPr>
+          <w:sz w:val="28"/>
+          <w:szCs w:val="28"/>
+        </w:rPr>
+        <w:t xml:space="preserve"> or not to the general stream of the wind.</w:t>
+      </w:r>
+    </w:p>
+    <w:p>
+      <w:pPr>
+        <w:rPr>
+          <w:sz w:val="28"/>
+          <w:szCs w:val="28"/>
+        </w:rPr>
+      </w:pPr>
+    </w:p>
+    <w:p>
+      <w:pPr>
+        <w:rPr>
+          <w:b/>
+          <w:bCs/>
+          <w:sz w:val="28"/>
+          <w:szCs w:val="28"/>
+        </w:rPr>
+      </w:pPr>
+      <w:r>
+        <w:rPr>
+          <w:b/>
+          <w:bCs/>
+          <w:sz w:val="28"/>
+          <w:szCs w:val="28"/>
+        </w:rPr>
+        <w:t>Data Import</w:t>
+      </w:r>
+    </w:p>
+    <w:p>
+      <w:pPr>
+        <w:rPr>
+          <w:sz w:val="28"/>
+          <w:szCs w:val="28"/>
+        </w:rPr>
+      </w:pPr>
+      <w:r>
+        <w:rPr>
+          <w:sz w:val="28"/>
+          <w:szCs w:val="28"/>
+        </w:rPr>
+        <w:t xml:space="preserve">We will use about 50 frames each consist of about 90 tufts with 3 kind of tags: attached tuft, cross wind (when part of a group that directed to the same direction but </w:t>
+      </w:r>
+      <w:proofErr w:type="spellStart"/>
+      <w:r>
+        <w:rPr>
+          <w:sz w:val="28"/>
+          <w:szCs w:val="28"/>
+        </w:rPr>
+        <w:t>i</w:t>
+      </w:r>
+      <w:r>
+        <w:rPr>
+          <w:sz w:val="28"/>
+          <w:szCs w:val="28"/>
+        </w:rPr>
+        <w:t>t</w:t>
+      </w:r>
+      <w:r>
+        <w:rPr>
+          <w:sz w:val="28"/>
+          <w:szCs w:val="28"/>
+        </w:rPr>
+        <w:t>s</w:t>
+      </w:r>
+      <w:proofErr w:type="spellEnd"/>
+      <w:r>
+        <w:rPr>
+          <w:sz w:val="28"/>
+          <w:szCs w:val="28"/>
+        </w:rPr>
+        <w:t xml:space="preserve"> different from the wind angle) or unattached tuft</w:t>
+      </w:r>
+      <w:r>
+        <w:rPr>
+          <w:sz w:val="28"/>
+          <w:szCs w:val="28"/>
+        </w:rPr>
+        <w:t>.</w:t>
+      </w:r>
+    </w:p>
+    <w:p>
+      <w:pPr>
+        <w:rPr>
+          <w:sz w:val="28"/>
+          <w:szCs w:val="28"/>
+        </w:rPr>
+      </w:pPr>
+    </w:p>
+    <w:p>
+      <w:pPr>
+        <w:rPr>
+          <w:b/>
+          <w:bCs/>
+          <w:sz w:val="28"/>
+          <w:szCs w:val="28"/>
+        </w:rPr>
+      </w:pPr>
+      <w:r>
+        <w:rPr>
+          <w:b/>
+          <w:bCs/>
+          <w:sz w:val="28"/>
+          <w:szCs w:val="28"/>
+        </w:rPr>
+        <w:t>Data Processing</w:t>
+      </w:r>
+    </w:p>
+    <w:p>
+      <w:pPr>
+        <w:rPr>
+          <w:rFonts w:hint="cs"/>
+          <w:sz w:val="28"/>
+          <w:szCs w:val="28"/>
+          <w:rtl/>
+        </w:rPr>
+      </w:pPr>
+      <w:r>
+        <w:rPr>
+          <w:sz w:val="28"/>
+          <w:szCs w:val="28"/>
+        </w:rPr>
+        <w:t xml:space="preserve">We have built a </w:t>
+      </w:r>
+      <w:proofErr w:type="spellStart"/>
+      <w:r>
+        <w:rPr>
+          <w:sz w:val="28"/>
+          <w:szCs w:val="28"/>
+        </w:rPr>
+        <w:t>matlab</w:t>
+      </w:r>
+      <w:proofErr w:type="spellEnd"/>
+      <w:r>
+        <w:rPr>
+          <w:sz w:val="28"/>
+          <w:szCs w:val="28"/>
+        </w:rPr>
+        <w:t xml:space="preserve"> open source application that run all operations from cutting frame out of a movie, adjusting some properties segment the frame and extracting all the features discussed above. </w:t>
+      </w:r>
+    </w:p>
+    <w:p>
+      <w:pPr>
+        <w:rPr>
+          <w:sz w:val="28"/>
+          <w:szCs w:val="28"/>
+        </w:rPr>
+      </w:pPr>
+      <w:r>
+        <w:rPr>
+          <w:sz w:val="28"/>
+          <w:szCs w:val="28"/>
+        </w:rPr>
+        <w:t xml:space="preserve">The features extracted by running a segmentation </w:t>
+      </w:r>
+      <w:r>
+        <w:rPr>
+          <w:sz w:val="28"/>
+          <w:szCs w:val="28"/>
+        </w:rPr>
+        <w:t xml:space="preserve">algorithm </w:t>
+      </w:r>
+      <w:r>
+        <w:rPr>
+          <w:sz w:val="28"/>
+          <w:szCs w:val="28"/>
+        </w:rPr>
+        <w:t xml:space="preserve">on the frame and analyze </w:t>
+      </w:r>
+      <w:r>
+        <w:rPr>
+          <w:sz w:val="28"/>
+          <w:szCs w:val="28"/>
+        </w:rPr>
+        <w:t>them</w:t>
+      </w:r>
+      <w:r>
+        <w:rPr>
+          <w:sz w:val="28"/>
+          <w:szCs w:val="28"/>
+        </w:rPr>
+        <w:t xml:space="preserve"> by measuring distances from center mass of each tuft to </w:t>
       </w:r>
       <w:proofErr w:type="gramStart"/>
       <w:r>
@@ -529,20 +887,728 @@
         <w:rPr>
           <w:sz w:val="28"/>
           <w:szCs w:val="28"/>
-        </w:rPr>
-      </w:pPr>
-    </w:p>
-    <w:p>
-      <w:pPr>
-        <w:rPr>
-          <w:rFonts w:hint="cs"/>
-          <w:sz w:val="28"/>
-          <w:szCs w:val="28"/>
-          <w:rtl/>
-        </w:rPr>
-      </w:pPr>
+          <w:highlight w:val="yellow"/>
+        </w:rPr>
+      </w:pPr>
+      <w:r>
+        <w:rPr>
+          <w:sz w:val="28"/>
+          <w:szCs w:val="28"/>
+          <w:highlight w:val="yellow"/>
+        </w:rPr>
+        <w:t>(some distribution for the features, maybe picture of tagged frame)</w:t>
+      </w:r>
+    </w:p>
+    <w:p>
+      <w:pPr>
+        <w:rPr>
+          <w:sz w:val="28"/>
+          <w:szCs w:val="28"/>
+          <w:highlight w:val="yellow"/>
+        </w:rPr>
+      </w:pPr>
+    </w:p>
+    <w:p>
+      <w:pPr>
+        <w:jc w:val="center"/>
+        <w:rPr>
+          <w:b/>
+          <w:bCs/>
+          <w:sz w:val="28"/>
+          <w:szCs w:val="28"/>
+        </w:rPr>
+      </w:pPr>
+      <w:r>
+        <w:rPr>
+          <w:b/>
+          <w:bCs/>
+          <w:sz w:val="28"/>
+          <w:szCs w:val="28"/>
+        </w:rPr>
+        <w:t>Algorithm</w:t>
+      </w:r>
+    </w:p>
+    <w:p>
+      <w:pPr>
+        <w:rPr>
+          <w:sz w:val="28"/>
+          <w:szCs w:val="28"/>
+        </w:rPr>
+      </w:pPr>
+      <w:r>
+        <w:rPr>
+          <w:sz w:val="28"/>
+          <w:szCs w:val="28"/>
+        </w:rPr>
+        <w:t xml:space="preserve">The base algorithm </w:t>
+      </w:r>
+      <w:r>
+        <w:rPr>
+          <w:sz w:val="28"/>
+          <w:szCs w:val="28"/>
+        </w:rPr>
+        <w:t xml:space="preserve">implemented is a structured perceptron. The structure </w:t>
+      </w:r>
+      <w:r>
+        <w:rPr>
+          <w:sz w:val="28"/>
+          <w:szCs w:val="28"/>
+        </w:rPr>
+        <w:t xml:space="preserve">of the model </w:t>
+      </w:r>
+      <w:r>
+        <w:rPr>
+          <w:sz w:val="28"/>
+          <w:szCs w:val="28"/>
+        </w:rPr>
+        <w:t>is a frame consist of about 90 tufts, in our examples the wind direction is from the upper side of the</w:t>
+      </w:r>
       <w:bookmarkStart w:id="0" w:name="_GoBack"/>
       <w:bookmarkEnd w:id="0"/>
+      <w:r>
+        <w:rPr>
+          <w:sz w:val="28"/>
+          <w:szCs w:val="28"/>
+        </w:rPr>
+        <w:t xml:space="preserve"> frame (wind angle 270)</w:t>
+      </w:r>
+      <w:r>
+        <w:rPr>
+          <w:sz w:val="28"/>
+          <w:szCs w:val="28"/>
+        </w:rPr>
+        <w:t xml:space="preserve">. Those tufts </w:t>
+      </w:r>
+      <w:proofErr w:type="gramStart"/>
+      <w:r>
+        <w:rPr>
+          <w:sz w:val="28"/>
+          <w:szCs w:val="28"/>
+        </w:rPr>
+        <w:t>stands</w:t>
+      </w:r>
+      <w:proofErr w:type="gramEnd"/>
+      <w:r>
+        <w:rPr>
+          <w:sz w:val="28"/>
+          <w:szCs w:val="28"/>
+        </w:rPr>
+        <w:t xml:space="preserve"> in rows (7 rows of 12 tufts) and basically we describe the dependency of certain tuft by choosing the closest tuft from the opposite direction of the wind (</w:t>
+      </w:r>
+      <w:r>
+        <w:rPr>
+          <w:sz w:val="28"/>
+          <w:szCs w:val="28"/>
+        </w:rPr>
+        <w:t>hence</w:t>
+      </w:r>
+      <w:r>
+        <w:rPr>
+          <w:sz w:val="28"/>
+          <w:szCs w:val="28"/>
+        </w:rPr>
+        <w:t xml:space="preserve"> tuft</w:t>
+      </w:r>
+      <w:r>
+        <w:rPr>
+          <w:sz w:val="28"/>
+          <w:szCs w:val="28"/>
+        </w:rPr>
+        <w:t>s</w:t>
+      </w:r>
+      <w:r>
+        <w:rPr>
+          <w:sz w:val="28"/>
+          <w:szCs w:val="28"/>
+        </w:rPr>
+        <w:t xml:space="preserve"> from lower rows depends on tufts from higher rows).</w:t>
+      </w:r>
+    </w:p>
+    <w:p>
+      <w:pPr>
+        <w:rPr>
+          <w:sz w:val="28"/>
+          <w:szCs w:val="28"/>
+          <w:highlight w:val="yellow"/>
+        </w:rPr>
+      </w:pPr>
+      <w:r>
+        <w:rPr>
+          <w:sz w:val="28"/>
+          <w:szCs w:val="28"/>
+          <w:highlight w:val="yellow"/>
+        </w:rPr>
+        <w:t>(explanations for the model).</w:t>
+      </w:r>
+    </w:p>
+    <w:p>
+      <w:pPr>
+        <w:rPr>
+          <w:b/>
+          <w:bCs/>
+          <w:sz w:val="28"/>
+          <w:szCs w:val="28"/>
+          <w:rtl/>
+        </w:rPr>
+      </w:pPr>
+    </w:p>
+    <w:p>
+      <w:pPr>
+        <w:rPr>
+          <w:b/>
+          <w:bCs/>
+          <w:sz w:val="28"/>
+          <w:szCs w:val="28"/>
+          <w:rtl/>
+        </w:rPr>
+      </w:pPr>
+    </w:p>
+    <w:p>
+      <w:pPr>
+        <w:rPr>
+          <w:b/>
+          <w:bCs/>
+          <w:sz w:val="28"/>
+          <w:szCs w:val="28"/>
+        </w:rPr>
+      </w:pPr>
+      <w:r>
+        <w:rPr>
+          <w:b/>
+          <w:bCs/>
+          <w:sz w:val="28"/>
+          <w:szCs w:val="28"/>
+        </w:rPr>
+        <w:lastRenderedPageBreak/>
+        <w:t xml:space="preserve">Features </w:t>
+      </w:r>
+      <w:r>
+        <w:rPr>
+          <w:b/>
+          <w:bCs/>
+          <w:sz w:val="28"/>
+          <w:szCs w:val="28"/>
+        </w:rPr>
+        <w:t>and thresholds</w:t>
+      </w:r>
+    </w:p>
+    <w:p>
+      <w:pPr>
+        <w:rPr>
+          <w:sz w:val="28"/>
+          <w:szCs w:val="28"/>
+        </w:rPr>
+      </w:pPr>
+      <w:r>
+        <w:rPr>
+          <w:sz w:val="28"/>
+          <w:szCs w:val="28"/>
+        </w:rPr>
+        <w:t>We run the model for several different thresholds over the following features:</w:t>
+      </w:r>
+    </w:p>
+    <w:p>
+      <w:pPr>
+        <w:rPr>
+          <w:sz w:val="28"/>
+          <w:szCs w:val="28"/>
+        </w:rPr>
+      </w:pPr>
+      <w:proofErr w:type="gramStart"/>
+      <w:r>
+        <w:rPr>
+          <w:sz w:val="28"/>
+          <w:szCs w:val="28"/>
+        </w:rPr>
+        <w:t>1</w:t>
+      </w:r>
+      <w:r>
+        <w:rPr>
+          <w:sz w:val="28"/>
+          <w:szCs w:val="28"/>
+        </w:rPr>
+        <w:t xml:space="preserve"> .</w:t>
+      </w:r>
+      <w:proofErr w:type="gramEnd"/>
+      <w:r>
+        <w:rPr>
+          <w:sz w:val="28"/>
+          <w:szCs w:val="28"/>
+        </w:rPr>
+        <w:t xml:space="preserve"> cosine similarity of a tuft and his dependent tuft – we define that feature by using the cosine of the difference between the wind related angle of both tuft, the closest the number to 1, then the more similar the turn of the tuft, and therefore (by logic) should have the same tag.</w:t>
+      </w:r>
+    </w:p>
+    <w:p>
+      <w:pPr>
+        <w:rPr>
+          <w:sz w:val="28"/>
+          <w:szCs w:val="28"/>
+        </w:rPr>
+      </w:pPr>
+      <w:r>
+        <w:rPr>
+          <w:sz w:val="28"/>
+          <w:szCs w:val="28"/>
+        </w:rPr>
+        <w:t xml:space="preserve">2. wind related angle – the angle between the tuft direction to the wind </w:t>
+      </w:r>
+      <w:r>
+        <w:rPr>
+          <w:sz w:val="28"/>
+          <w:szCs w:val="28"/>
+        </w:rPr>
+        <w:t>direction (the more the angle is similar then the tuft should be</w:t>
+      </w:r>
+      <w:r>
+        <w:rPr>
+          <w:sz w:val="28"/>
+          <w:szCs w:val="28"/>
+        </w:rPr>
+        <w:t xml:space="preserve"> attached)</w:t>
+      </w:r>
+    </w:p>
+    <w:p>
+      <w:pPr>
+        <w:rPr>
+          <w:sz w:val="28"/>
+          <w:szCs w:val="28"/>
+        </w:rPr>
+      </w:pPr>
+      <w:r>
+        <w:rPr>
+          <w:sz w:val="28"/>
+          <w:szCs w:val="28"/>
+        </w:rPr>
+        <w:t xml:space="preserve">3. straightness – a feature described if the tuft is straight (in scale of 0 to 1) the </w:t>
+      </w:r>
+      <w:proofErr w:type="gramStart"/>
+      <w:r>
+        <w:rPr>
+          <w:sz w:val="28"/>
+          <w:szCs w:val="28"/>
+        </w:rPr>
+        <w:t>more closer</w:t>
+      </w:r>
+      <w:proofErr w:type="gramEnd"/>
+      <w:r>
+        <w:rPr>
+          <w:sz w:val="28"/>
+          <w:szCs w:val="28"/>
+        </w:rPr>
+        <w:t xml:space="preserve"> to 1 is more straight and it might be that the tuft is attached.</w:t>
+      </w:r>
+    </w:p>
+    <w:p>
+      <w:pPr>
+        <w:rPr>
+          <w:sz w:val="28"/>
+          <w:szCs w:val="28"/>
+        </w:rPr>
+      </w:pPr>
+      <w:r>
+        <w:rPr>
+          <w:sz w:val="28"/>
+          <w:szCs w:val="28"/>
+        </w:rPr>
+        <w:t xml:space="preserve">4. </w:t>
+      </w:r>
+      <w:r>
+        <w:rPr>
+          <w:sz w:val="28"/>
+          <w:szCs w:val="28"/>
+        </w:rPr>
+        <w:t xml:space="preserve">edge related angle </w:t>
+      </w:r>
+      <w:r>
+        <w:rPr>
+          <w:sz w:val="28"/>
+          <w:szCs w:val="28"/>
+        </w:rPr>
+        <w:t>–</w:t>
+      </w:r>
+      <w:r>
+        <w:rPr>
+          <w:sz w:val="28"/>
+          <w:szCs w:val="28"/>
+        </w:rPr>
+        <w:t xml:space="preserve"> </w:t>
+      </w:r>
+      <w:r>
+        <w:rPr>
+          <w:sz w:val="28"/>
+          <w:szCs w:val="28"/>
+        </w:rPr>
+        <w:t xml:space="preserve">a feature described the angle of the edge of the tuft mostly when the edge is straight the tuft would not be </w:t>
+      </w:r>
+      <w:proofErr w:type="gramStart"/>
+      <w:r>
+        <w:rPr>
+          <w:sz w:val="28"/>
+          <w:szCs w:val="28"/>
+        </w:rPr>
+        <w:t>unattached  (</w:t>
+      </w:r>
+      <w:proofErr w:type="gramEnd"/>
+      <w:r>
+        <w:rPr>
+          <w:sz w:val="28"/>
+          <w:szCs w:val="28"/>
+        </w:rPr>
+        <w:t>might be crosswind).</w:t>
+      </w:r>
+    </w:p>
+    <w:p>
+      <w:pPr>
+        <w:rPr>
+          <w:sz w:val="28"/>
+          <w:szCs w:val="28"/>
+        </w:rPr>
+      </w:pPr>
+      <w:r>
+        <w:rPr>
+          <w:sz w:val="28"/>
+          <w:szCs w:val="28"/>
+        </w:rPr>
+        <w:t>5. length – measuring the length of the tuft the influence is not very clear, but still improved the numbers while taken in consideration, perhaps a long tuft with straight angle and wind related angle is even stronger attached flow, while short tuft might imply of a loop in the tuft.</w:t>
+      </w:r>
+    </w:p>
+    <w:p>
+      <w:pPr>
+        <w:rPr>
+          <w:sz w:val="28"/>
+          <w:szCs w:val="28"/>
+        </w:rPr>
+      </w:pPr>
+      <w:r>
+        <w:rPr>
+          <w:sz w:val="28"/>
+          <w:szCs w:val="28"/>
+        </w:rPr>
+        <w:t>6. number of iterations</w:t>
+      </w:r>
+    </w:p>
+    <w:p>
+      <w:pPr>
+        <w:rPr>
+          <w:sz w:val="28"/>
+          <w:szCs w:val="28"/>
+        </w:rPr>
+      </w:pPr>
+      <w:r>
+        <w:rPr>
+          <w:sz w:val="28"/>
+          <w:szCs w:val="28"/>
+        </w:rPr>
+        <w:t>7. using average vector</w:t>
+      </w:r>
+    </w:p>
+    <w:p>
+      <w:pPr>
+        <w:rPr>
+          <w:sz w:val="28"/>
+          <w:szCs w:val="28"/>
+        </w:rPr>
+      </w:pPr>
+      <w:r>
+        <w:rPr>
+          <w:sz w:val="28"/>
+          <w:szCs w:val="28"/>
+        </w:rPr>
+        <w:t xml:space="preserve">After many </w:t>
+      </w:r>
+      <w:r>
+        <w:rPr>
+          <w:sz w:val="28"/>
+          <w:szCs w:val="28"/>
+        </w:rPr>
+        <w:t>tries with different parameters we set the best thresholds to be</w:t>
+      </w:r>
+    </w:p>
+    <w:p>
+      <w:pPr>
+        <w:rPr>
+          <w:sz w:val="28"/>
+          <w:szCs w:val="28"/>
+        </w:rPr>
+      </w:pPr>
+      <w:r>
+        <w:rPr>
+          <w:sz w:val="28"/>
+          <w:szCs w:val="28"/>
+        </w:rPr>
+        <w:t>1 = 0.92 (above means they are similar)</w:t>
+      </w:r>
+    </w:p>
+    <w:p>
+      <w:pPr>
+        <w:rPr>
+          <w:sz w:val="28"/>
+          <w:szCs w:val="28"/>
+        </w:rPr>
+      </w:pPr>
+      <w:r>
+        <w:rPr>
+          <w:sz w:val="28"/>
+          <w:szCs w:val="28"/>
+        </w:rPr>
+        <w:t>2 = 0.77 (above means it is wind related)</w:t>
+      </w:r>
+    </w:p>
+    <w:p>
+      <w:pPr>
+        <w:rPr>
+          <w:sz w:val="28"/>
+          <w:szCs w:val="28"/>
+        </w:rPr>
+      </w:pPr>
+      <w:r>
+        <w:rPr>
+          <w:sz w:val="28"/>
+          <w:szCs w:val="28"/>
+        </w:rPr>
+        <w:t>3 = 0.</w:t>
+      </w:r>
+      <w:r>
+        <w:rPr>
+          <w:sz w:val="28"/>
+          <w:szCs w:val="28"/>
+        </w:rPr>
+        <w:t>79</w:t>
+      </w:r>
+      <w:r>
+        <w:rPr>
+          <w:sz w:val="28"/>
+          <w:szCs w:val="28"/>
+        </w:rPr>
+        <w:t xml:space="preserve"> (above means it appears straight)</w:t>
+      </w:r>
+    </w:p>
+    <w:p>
+      <w:pPr>
+        <w:rPr>
+          <w:sz w:val="28"/>
+          <w:szCs w:val="28"/>
+        </w:rPr>
+      </w:pPr>
+      <w:r>
+        <w:rPr>
+          <w:sz w:val="28"/>
+          <w:szCs w:val="28"/>
+        </w:rPr>
+        <w:t>4 = 0.93 (above means the edge is straight)</w:t>
+      </w:r>
+    </w:p>
+    <w:p>
+      <w:pPr>
+        <w:rPr>
+          <w:sz w:val="28"/>
+          <w:szCs w:val="28"/>
+        </w:rPr>
+      </w:pPr>
+      <w:r>
+        <w:rPr>
+          <w:sz w:val="28"/>
+          <w:szCs w:val="28"/>
+        </w:rPr>
+        <w:t>5 = 0.95 (above means the tuft is long)</w:t>
+      </w:r>
+    </w:p>
+    <w:p>
+      <w:pPr>
+        <w:jc w:val="center"/>
+        <w:rPr>
+          <w:b/>
+          <w:bCs/>
+          <w:sz w:val="28"/>
+          <w:szCs w:val="28"/>
+        </w:rPr>
+      </w:pPr>
+    </w:p>
+    <w:p>
+      <w:pPr>
+        <w:jc w:val="center"/>
+        <w:rPr>
+          <w:b/>
+          <w:bCs/>
+          <w:sz w:val="28"/>
+          <w:szCs w:val="28"/>
+        </w:rPr>
+      </w:pPr>
+    </w:p>
+    <w:p>
+      <w:pPr>
+        <w:jc w:val="center"/>
+        <w:rPr>
+          <w:b/>
+          <w:bCs/>
+          <w:sz w:val="28"/>
+          <w:szCs w:val="28"/>
+        </w:rPr>
+      </w:pPr>
+      <w:r>
+        <w:rPr>
+          <w:b/>
+          <w:bCs/>
+          <w:sz w:val="28"/>
+          <w:szCs w:val="28"/>
+        </w:rPr>
+        <w:t>Results</w:t>
+      </w:r>
+    </w:p>
+    <w:p>
+      <w:pPr>
+        <w:rPr>
+          <w:sz w:val="28"/>
+          <w:szCs w:val="28"/>
+        </w:rPr>
+      </w:pPr>
+      <w:r>
+        <w:rPr>
+          <w:sz w:val="28"/>
+          <w:szCs w:val="28"/>
+        </w:rPr>
+        <w:t>The algorithm results show accuracy of 69% when we use the structured perceptron considering the most significant neighbor</w:t>
+      </w:r>
+      <w:r>
+        <w:rPr>
+          <w:sz w:val="28"/>
+          <w:szCs w:val="28"/>
+        </w:rPr>
+        <w:t>.</w:t>
+      </w:r>
+    </w:p>
+    <w:p>
+      <w:pPr>
+        <w:rPr>
+          <w:sz w:val="28"/>
+          <w:szCs w:val="28"/>
+        </w:rPr>
+      </w:pPr>
+      <w:r>
+        <w:rPr>
+          <w:sz w:val="28"/>
+          <w:szCs w:val="28"/>
+        </w:rPr>
+        <w:t xml:space="preserve">The </w:t>
+      </w:r>
+      <w:r>
+        <w:rPr>
+          <w:sz w:val="28"/>
+          <w:szCs w:val="28"/>
+        </w:rPr>
+        <w:t>outcome for relatively ordered frames (around 70% of the frame true tag is attached) was higher (between 75% - 80%), while for more disordered frames there were lower results</w:t>
+      </w:r>
+      <w:r>
+        <w:rPr>
+          <w:sz w:val="28"/>
+          <w:szCs w:val="28"/>
+        </w:rPr>
+        <w:t xml:space="preserve"> (around 50%).</w:t>
+      </w:r>
+    </w:p>
+    <w:p>
+      <w:pPr>
+        <w:jc w:val="center"/>
+        <w:rPr>
+          <w:b/>
+          <w:bCs/>
+          <w:sz w:val="28"/>
+          <w:szCs w:val="28"/>
+        </w:rPr>
+      </w:pPr>
+      <w:r>
+        <w:rPr>
+          <w:b/>
+          <w:bCs/>
+          <w:sz w:val="28"/>
+          <w:szCs w:val="28"/>
+        </w:rPr>
+        <w:t>Extensions</w:t>
+      </w:r>
+    </w:p>
+    <w:p>
+      <w:pPr>
+        <w:rPr>
+          <w:sz w:val="28"/>
+          <w:szCs w:val="28"/>
+        </w:rPr>
+      </w:pPr>
+      <w:r>
+        <w:rPr>
+          <w:sz w:val="28"/>
+          <w:szCs w:val="28"/>
+        </w:rPr>
+        <w:t>We then decided to give each neighbor his own independent weight vector and then make the prediction by averaging through the whole 4 neighbors vectors we learned.</w:t>
+      </w:r>
+      <w:r>
+        <w:rPr>
+          <w:sz w:val="28"/>
+          <w:szCs w:val="28"/>
+        </w:rPr>
+        <w:t xml:space="preserve"> The outcomes improved by 5% to </w:t>
+      </w:r>
+      <w:r>
+        <w:rPr>
+          <w:sz w:val="28"/>
+          <w:szCs w:val="28"/>
+        </w:rPr>
+        <w:t>73% accuracy.</w:t>
+      </w:r>
+    </w:p>
+    <w:p>
+      <w:pPr>
+        <w:rPr>
+          <w:sz w:val="28"/>
+          <w:szCs w:val="28"/>
+        </w:rPr>
+      </w:pPr>
+      <w:r>
+        <w:rPr>
+          <w:sz w:val="28"/>
+          <w:szCs w:val="28"/>
+        </w:rPr>
+        <w:t xml:space="preserve">Those results </w:t>
+      </w:r>
+      <w:proofErr w:type="gramStart"/>
+      <w:r>
+        <w:rPr>
+          <w:sz w:val="28"/>
+          <w:szCs w:val="28"/>
+        </w:rPr>
+        <w:t>implies</w:t>
+      </w:r>
+      <w:proofErr w:type="gramEnd"/>
+      <w:r>
+        <w:rPr>
+          <w:sz w:val="28"/>
+          <w:szCs w:val="28"/>
+        </w:rPr>
+        <w:t xml:space="preserve"> the importance of the dependency not only from the closest predecessors of a tuft.</w:t>
+      </w:r>
+    </w:p>
+    <w:p>
+      <w:pPr>
+        <w:rPr>
+          <w:sz w:val="28"/>
+          <w:szCs w:val="28"/>
+        </w:rPr>
+      </w:pPr>
+    </w:p>
+    <w:p>
+      <w:pPr>
+        <w:rPr>
+          <w:sz w:val="28"/>
+          <w:szCs w:val="28"/>
+        </w:rPr>
+      </w:pPr>
+    </w:p>
+    <w:p>
+      <w:pPr>
+        <w:rPr>
+          <w:sz w:val="28"/>
+          <w:szCs w:val="28"/>
+        </w:rPr>
+      </w:pPr>
     </w:p>
     <w:sectPr>
       <w:pgSz w:w="12240" w:h="15840"/>
@@ -1236,6 +2302,7 @@
   <w:style w:type="character" w:default="1" w:styleId="DefaultParagraphFont">
     <w:name w:val="Default Paragraph Font"/>
     <w:uiPriority w:val="1"/>
+    <w:semiHidden/>
     <w:unhideWhenUsed/>
   </w:style>
   <w:style w:type="table" w:default="1" w:styleId="TableNormal">

</xml_diff>